<commit_message>
Updated the Testing Approach document layout
</commit_message>
<xml_diff>
--- a/Test Approach for Buggy Cars Rating.docx
+++ b/Test Approach for Buggy Cars Rating.docx
@@ -62,21 +62,7 @@
           <w:rFonts w:ascii="Arial Rounded MT Bold" w:hAnsi="Arial Rounded MT Bold"/>
           <w:color w:val="auto"/>
         </w:rPr>
-        <w:t>Scope and</w:t>
-      </w:r>
-      <w:r>
-        <w:rPr>
-          <w:rFonts w:ascii="Arial Rounded MT Bold" w:hAnsi="Arial Rounded MT Bold"/>
-          <w:color w:val="auto"/>
-        </w:rPr>
-        <w:t xml:space="preserve"> </w:t>
-      </w:r>
-      <w:r>
-        <w:rPr>
-          <w:rFonts w:ascii="Arial Rounded MT Bold" w:hAnsi="Arial Rounded MT Bold"/>
-          <w:color w:val="auto"/>
-        </w:rPr>
-        <w:t>Objective</w:t>
+        <w:t>Scope and Objective</w:t>
       </w:r>
     </w:p>
     <w:p>
@@ -147,6 +133,21 @@
           <w:lang w:eastAsia="en-NZ"/>
         </w:rPr>
         <w:t xml:space="preserve"> </w:t>
+      </w:r>
+    </w:p>
+    <w:p>
+      <w:pPr>
+        <w:rPr>
+          <w:noProof/>
+          <w:lang w:eastAsia="en-NZ"/>
+        </w:rPr>
+      </w:pPr>
+      <w:r>
+        <w:rPr>
+          <w:noProof/>
+          <w:lang w:eastAsia="en-NZ"/>
+        </w:rPr>
+        <w:br w:type="page"/>
       </w:r>
     </w:p>
     <w:p>
@@ -298,10 +299,7 @@
               </w:numPr>
             </w:pPr>
             <w:r>
-              <w:t xml:space="preserve">Performance </w:t>
-            </w:r>
-            <w:r>
-              <w:t>Testing</w:t>
+              <w:t>Performance Testing</w:t>
             </w:r>
           </w:p>
           <w:p>
@@ -356,32 +354,10 @@
       </w:pPr>
       <w:r>
         <w:rPr>
-          <w:b/>
+          <w:rFonts w:ascii="Arial Rounded MT Bold" w:hAnsi="Arial Rounded MT Bold"/>
           <w:noProof/>
           <w:lang w:eastAsia="en-NZ"/>
         </w:rPr>
-        <w:br w:type="page"/>
-      </w:r>
-    </w:p>
-    <w:p>
-      <w:pPr>
-        <w:pStyle w:val="Heading2"/>
-        <w:spacing w:after="120"/>
-        <w:rPr>
-          <w:rFonts w:ascii="Arial Rounded MT Bold" w:hAnsi="Arial Rounded MT Bold"/>
-          <w:noProof/>
-          <w:color w:val="auto"/>
-          <w:lang w:eastAsia="en-NZ"/>
-        </w:rPr>
-      </w:pPr>
-      <w:r>
-        <w:rPr>
-          <w:rFonts w:ascii="Arial Rounded MT Bold" w:hAnsi="Arial Rounded MT Bold"/>
-          <w:noProof/>
-          <w:color w:val="auto"/>
-          <w:lang w:eastAsia="en-NZ"/>
-        </w:rPr>
-        <w:lastRenderedPageBreak/>
         <w:t>Tools</w:t>
       </w:r>
     </w:p>
@@ -420,6 +396,18 @@
       </w:pPr>
       <w:r>
         <w:t>Node JS</w:t>
+      </w:r>
+    </w:p>
+    <w:p>
+      <w:pPr>
+        <w:pStyle w:val="ListParagraph"/>
+        <w:numPr>
+          <w:ilvl w:val="0"/>
+          <w:numId w:val="2"/>
+        </w:numPr>
+      </w:pPr>
+      <w:r>
+        <w:t>Allure Reporting</w:t>
       </w:r>
       <w:bookmarkStart w:id="0" w:name="_GoBack"/>
       <w:bookmarkEnd w:id="0"/>
@@ -1111,6 +1099,7 @@
   <w:style w:type="character" w:default="1" w:styleId="DefaultParagraphFont">
     <w:name w:val="Default Paragraph Font"/>
     <w:uiPriority w:val="1"/>
+    <w:semiHidden/>
     <w:unhideWhenUsed/>
   </w:style>
   <w:style w:type="table" w:default="1" w:styleId="TableNormal">

</xml_diff>